<commit_message>
Ajustado o papel de engenheiro de software
</commit_message>
<xml_diff>
--- a/Documentacao/Artefatos/Atividade02-F.docx
+++ b/Documentacao/Artefatos/Atividade02-F.docx
@@ -13563,8 +13563,6 @@
           <w:szCs w:val="24"/>
         </w:rPr>
       </w:pPr>
-      <w:bookmarkStart w:id="12" w:name="_GoBack"/>
-      <w:bookmarkEnd w:id="12"/>
     </w:p>
     <w:p>
       <w:pPr>
@@ -13580,7 +13578,7 @@
           <w:szCs w:val="28"/>
         </w:rPr>
       </w:pPr>
-      <w:bookmarkStart w:id="13" w:name="_Toc15"/>
+      <w:bookmarkStart w:id="12" w:name="_Toc15"/>
       <w:r>
         <w:rPr>
           <w:rStyle w:val="PageNumber"/>
@@ -13590,7 +13588,7 @@
         </w:rPr>
         <w:t>Papéis e Responsabilidades</w:t>
       </w:r>
-      <w:bookmarkEnd w:id="13"/>
+      <w:bookmarkEnd w:id="12"/>
     </w:p>
     <w:p>
       <w:pPr>
@@ -13612,7 +13610,7 @@
           <w:color w:val="00B0F0"/>
         </w:rPr>
       </w:pPr>
-      <w:bookmarkStart w:id="14" w:name="_Toc16"/>
+      <w:bookmarkStart w:id="13" w:name="_Toc16"/>
       <w:r>
         <w:rPr>
           <w:rStyle w:val="PageNumber"/>
@@ -13621,7 +13619,7 @@
         </w:rPr>
         <w:t>Gerente de Projetos</w:t>
       </w:r>
-      <w:bookmarkEnd w:id="14"/>
+      <w:bookmarkEnd w:id="13"/>
     </w:p>
     <w:p>
       <w:pPr>
@@ -13983,6 +13981,26 @@
     </w:p>
     <w:p>
       <w:pPr>
+        <w:pStyle w:val="NormalWeb"/>
+        <w:jc w:val="both"/>
+        <w:rPr>
+          <w:rFonts w:ascii="Arial" w:eastAsia="Arial" w:hAnsi="Arial" w:cs="Arial"/>
+          <w:b/>
+        </w:rPr>
+      </w:pPr>
+    </w:p>
+    <w:p>
+      <w:pPr>
+        <w:pStyle w:val="NormalWeb"/>
+        <w:jc w:val="both"/>
+        <w:rPr>
+          <w:rFonts w:ascii="Arial" w:eastAsia="Arial" w:hAnsi="Arial" w:cs="Arial"/>
+          <w:b/>
+        </w:rPr>
+      </w:pPr>
+    </w:p>
+    <w:p>
+      <w:pPr>
         <w:pStyle w:val="Heading2"/>
         <w:numPr>
           <w:ilvl w:val="1"/>
@@ -13991,27 +14009,74 @@
         <w:rPr>
           <w:rStyle w:val="PageNumber"/>
           <w:rFonts w:ascii="Arial" w:hAnsi="Arial"/>
-          <w:color w:val="00B0F0"/>
-        </w:rPr>
-      </w:pPr>
-      <w:bookmarkStart w:id="15" w:name="_Toc17"/>
+          <w:color w:val="000000" w:themeColor="text1"/>
+        </w:rPr>
+      </w:pPr>
+      <w:bookmarkStart w:id="14" w:name="_Toc17"/>
       <w:r>
         <w:rPr>
           <w:rStyle w:val="PageNumber"/>
           <w:rFonts w:ascii="Arial" w:hAnsi="Arial"/>
-          <w:color w:val="00B0F0"/>
-        </w:rPr>
+          <w:color w:val="000000" w:themeColor="text1"/>
+        </w:rPr>
+        <w:lastRenderedPageBreak/>
         <w:t>Engenheiro de Software</w:t>
       </w:r>
+      <w:bookmarkEnd w:id="14"/>
+    </w:p>
+    <w:p>
+      <w:pPr>
+        <w:pStyle w:val="Body"/>
+        <w:rPr>
+          <w:lang w:val="pt-PT"/>
+        </w:rPr>
+      </w:pPr>
+    </w:p>
+    <w:p>
+      <w:pPr>
+        <w:pStyle w:val="Body"/>
+        <w:numPr>
+          <w:ilvl w:val="0"/>
+          <w:numId w:val="36"/>
+        </w:numPr>
+        <w:rPr>
+          <w:lang w:val="pt-PT"/>
+        </w:rPr>
+      </w:pPr>
+      <w:r>
+        <w:rPr>
+          <w:lang w:val="pt-PT"/>
+        </w:rPr>
+        <w:t>Responsável por especificar, desenvolver e manter sistemas de software ou vários deles.</w:t>
+      </w:r>
+    </w:p>
+    <w:p>
+      <w:pPr>
+        <w:pStyle w:val="Body"/>
+        <w:rPr>
+          <w:lang w:val="pt-PT"/>
+        </w:rPr>
+      </w:pPr>
+      <w:bookmarkStart w:id="15" w:name="_GoBack"/>
       <w:bookmarkEnd w:id="15"/>
     </w:p>
     <w:p>
       <w:pPr>
         <w:pStyle w:val="Body"/>
+        <w:numPr>
+          <w:ilvl w:val="0"/>
+          <w:numId w:val="36"/>
+        </w:numPr>
         <w:rPr>
           <w:lang w:val="pt-PT"/>
         </w:rPr>
       </w:pPr>
+      <w:r>
+        <w:rPr>
+          <w:lang w:val="pt-PT"/>
+        </w:rPr>
+        <w:t>Acompanhar métricas de desempenho e qualidade de produtos;</w:t>
+      </w:r>
     </w:p>
     <w:p>
       <w:pPr>
@@ -14020,6 +14085,186 @@
           <w:lang w:val="pt-PT"/>
         </w:rPr>
       </w:pPr>
+    </w:p>
+    <w:p>
+      <w:pPr>
+        <w:pStyle w:val="Body"/>
+        <w:numPr>
+          <w:ilvl w:val="0"/>
+          <w:numId w:val="36"/>
+        </w:numPr>
+        <w:rPr>
+          <w:lang w:val="pt-PT"/>
+        </w:rPr>
+      </w:pPr>
+      <w:r>
+        <w:rPr>
+          <w:lang w:val="pt-PT"/>
+        </w:rPr>
+        <w:t>Adequar o sistema ao padrão de qualidade e desempenho requisitados;</w:t>
+      </w:r>
+    </w:p>
+    <w:p>
+      <w:pPr>
+        <w:pStyle w:val="Body"/>
+        <w:rPr>
+          <w:lang w:val="pt-PT"/>
+        </w:rPr>
+      </w:pPr>
+    </w:p>
+    <w:p>
+      <w:pPr>
+        <w:pStyle w:val="Body"/>
+        <w:numPr>
+          <w:ilvl w:val="0"/>
+          <w:numId w:val="36"/>
+        </w:numPr>
+        <w:rPr>
+          <w:lang w:val="pt-PT"/>
+        </w:rPr>
+      </w:pPr>
+      <w:r>
+        <w:rPr>
+          <w:lang w:val="pt-PT"/>
+        </w:rPr>
+        <w:t>Selecionar e fazer a triagem de produtos de software que a empresa venha a buscar externamente.</w:t>
+      </w:r>
+    </w:p>
+    <w:p>
+      <w:pPr>
+        <w:pStyle w:val="Body"/>
+        <w:rPr>
+          <w:lang w:val="pt-PT"/>
+        </w:rPr>
+      </w:pPr>
+    </w:p>
+    <w:p>
+      <w:pPr>
+        <w:pStyle w:val="Body"/>
+        <w:numPr>
+          <w:ilvl w:val="0"/>
+          <w:numId w:val="36"/>
+        </w:numPr>
+        <w:rPr>
+          <w:lang w:val="pt-PT"/>
+        </w:rPr>
+      </w:pPr>
+      <w:r>
+        <w:rPr>
+          <w:lang w:val="pt-PT"/>
+        </w:rPr>
+        <w:t xml:space="preserve">Possuir habilidades de raciocínio lógico e de matemática bem desenvolvidas, já que é preciso ter </w:t>
+      </w:r>
+      <w:r>
+        <w:rPr>
+          <w:lang w:val="pt-PT"/>
+        </w:rPr>
+        <w:t>gosto pela inovação nessa área;</w:t>
+      </w:r>
+    </w:p>
+    <w:p>
+      <w:pPr>
+        <w:pStyle w:val="Body"/>
+        <w:rPr>
+          <w:lang w:val="pt-PT"/>
+        </w:rPr>
+      </w:pPr>
+    </w:p>
+    <w:p>
+      <w:pPr>
+        <w:pStyle w:val="Body"/>
+        <w:numPr>
+          <w:ilvl w:val="0"/>
+          <w:numId w:val="36"/>
+        </w:numPr>
+        <w:rPr>
+          <w:lang w:val="pt-PT"/>
+        </w:rPr>
+      </w:pPr>
+      <w:r>
+        <w:rPr>
+          <w:lang w:val="pt-PT"/>
+        </w:rPr>
+        <w:t>Ser dinâmico e pragmático, adaptando-se às novas tecnologias de software, banco de dados e metodologias de desenvolvimento que surgem;</w:t>
+      </w:r>
+    </w:p>
+    <w:p>
+      <w:pPr>
+        <w:pStyle w:val="Body"/>
+        <w:rPr>
+          <w:lang w:val="pt-PT"/>
+        </w:rPr>
+      </w:pPr>
+    </w:p>
+    <w:p>
+      <w:pPr>
+        <w:pStyle w:val="Body"/>
+        <w:numPr>
+          <w:ilvl w:val="0"/>
+          <w:numId w:val="36"/>
+        </w:numPr>
+        <w:rPr>
+          <w:lang w:val="pt-PT"/>
+        </w:rPr>
+      </w:pPr>
+      <w:r>
+        <w:rPr>
+          <w:lang w:val="pt-PT"/>
+        </w:rPr>
+        <w:t>Ter um bom poder de comunicação, haja vista que irá auxiliar outros desenvolvedores de software e criar comunicados aos clientes a respeito das mudanças dos produtos por eles utilizados;</w:t>
+      </w:r>
+    </w:p>
+    <w:p>
+      <w:pPr>
+        <w:pStyle w:val="Body"/>
+        <w:rPr>
+          <w:lang w:val="pt-PT"/>
+        </w:rPr>
+      </w:pPr>
+    </w:p>
+    <w:p>
+      <w:pPr>
+        <w:pStyle w:val="Body"/>
+        <w:numPr>
+          <w:ilvl w:val="0"/>
+          <w:numId w:val="36"/>
+        </w:numPr>
+        <w:rPr>
+          <w:lang w:val="pt-PT"/>
+        </w:rPr>
+      </w:pPr>
+      <w:r>
+        <w:rPr>
+          <w:lang w:val="pt-PT"/>
+        </w:rPr>
+        <w:t>Deve ser confiável, já que terá acesso a dados internos da empresa durante o desenvolvimento do sistema.</w:t>
+      </w:r>
+    </w:p>
+    <w:p>
+      <w:pPr>
+        <w:pStyle w:val="Body"/>
+        <w:rPr>
+          <w:lang w:val="pt-PT"/>
+        </w:rPr>
+      </w:pPr>
+    </w:p>
+    <w:p>
+      <w:pPr>
+        <w:pStyle w:val="Body"/>
+        <w:numPr>
+          <w:ilvl w:val="0"/>
+          <w:numId w:val="36"/>
+        </w:numPr>
+        <w:rPr>
+          <w:lang w:val="pt-PT"/>
+        </w:rPr>
+      </w:pPr>
+      <w:r>
+        <w:rPr>
+          <w:lang w:val="pt-PT"/>
+        </w:rPr>
+        <w:t>Realizar testes específicos ao desenvolvimento.</w:t>
+      </w:r>
     </w:p>
     <w:p>
       <w:pPr>
@@ -14301,6 +14546,7 @@
           <w:szCs w:val="24"/>
           <w:lang w:val="pt-PT"/>
         </w:rPr>
+        <w:lastRenderedPageBreak/>
         <w:t>Definir e documentar a estrutura e forma do sistema;</w:t>
       </w:r>
     </w:p>
@@ -14704,7 +14950,6 @@
           <w:sz w:val="20"/>
           <w:szCs w:val="20"/>
         </w:rPr>
-        <w:lastRenderedPageBreak/>
         <w:t>Request For Proposal – RFP</w:t>
       </w:r>
     </w:p>
@@ -14969,6 +15214,7 @@
           <w:b w:val="0"/>
           <w:bCs w:val="0"/>
         </w:rPr>
+        <w:lastRenderedPageBreak/>
         <w:t>A tebela a seguir</w:t>
       </w:r>
       <w:r>
@@ -16121,7 +16367,7 @@
       <w:rPr>
         <w:noProof/>
       </w:rPr>
-      <w:t>10</w:t>
+      <w:t>12</w:t>
     </w:r>
     <w:r>
       <w:fldChar w:fldCharType="end"/>
@@ -18165,6 +18411,119 @@
     <w:numStyleLink w:val="ImportedStyle4"/>
   </w:abstractNum>
   <w:abstractNum w:abstractNumId="10" w15:restartNumberingAfterBreak="0">
+    <w:nsid w:val="53257E1E"/>
+    <w:multiLevelType w:val="hybridMultilevel"/>
+    <w:tmpl w:val="53F68E44"/>
+    <w:lvl w:ilvl="0" w:tplc="04160001">
+      <w:start w:val="1"/>
+      <w:numFmt w:val="bullet"/>
+      <w:lvlText w:val=""/>
+      <w:lvlJc w:val="left"/>
+      <w:pPr>
+        <w:ind w:left="720" w:hanging="360"/>
+      </w:pPr>
+      <w:rPr>
+        <w:rFonts w:ascii="Symbol" w:hAnsi="Symbol" w:hint="default"/>
+      </w:rPr>
+    </w:lvl>
+    <w:lvl w:ilvl="1" w:tplc="04160003" w:tentative="1">
+      <w:start w:val="1"/>
+      <w:numFmt w:val="bullet"/>
+      <w:lvlText w:val="o"/>
+      <w:lvlJc w:val="left"/>
+      <w:pPr>
+        <w:ind w:left="1440" w:hanging="360"/>
+      </w:pPr>
+      <w:rPr>
+        <w:rFonts w:ascii="Courier New" w:hAnsi="Courier New" w:cs="Courier New" w:hint="default"/>
+      </w:rPr>
+    </w:lvl>
+    <w:lvl w:ilvl="2" w:tplc="04160005" w:tentative="1">
+      <w:start w:val="1"/>
+      <w:numFmt w:val="bullet"/>
+      <w:lvlText w:val=""/>
+      <w:lvlJc w:val="left"/>
+      <w:pPr>
+        <w:ind w:left="2160" w:hanging="360"/>
+      </w:pPr>
+      <w:rPr>
+        <w:rFonts w:ascii="Wingdings" w:hAnsi="Wingdings" w:hint="default"/>
+      </w:rPr>
+    </w:lvl>
+    <w:lvl w:ilvl="3" w:tplc="04160001" w:tentative="1">
+      <w:start w:val="1"/>
+      <w:numFmt w:val="bullet"/>
+      <w:lvlText w:val=""/>
+      <w:lvlJc w:val="left"/>
+      <w:pPr>
+        <w:ind w:left="2880" w:hanging="360"/>
+      </w:pPr>
+      <w:rPr>
+        <w:rFonts w:ascii="Symbol" w:hAnsi="Symbol" w:hint="default"/>
+      </w:rPr>
+    </w:lvl>
+    <w:lvl w:ilvl="4" w:tplc="04160003" w:tentative="1">
+      <w:start w:val="1"/>
+      <w:numFmt w:val="bullet"/>
+      <w:lvlText w:val="o"/>
+      <w:lvlJc w:val="left"/>
+      <w:pPr>
+        <w:ind w:left="3600" w:hanging="360"/>
+      </w:pPr>
+      <w:rPr>
+        <w:rFonts w:ascii="Courier New" w:hAnsi="Courier New" w:cs="Courier New" w:hint="default"/>
+      </w:rPr>
+    </w:lvl>
+    <w:lvl w:ilvl="5" w:tplc="04160005" w:tentative="1">
+      <w:start w:val="1"/>
+      <w:numFmt w:val="bullet"/>
+      <w:lvlText w:val=""/>
+      <w:lvlJc w:val="left"/>
+      <w:pPr>
+        <w:ind w:left="4320" w:hanging="360"/>
+      </w:pPr>
+      <w:rPr>
+        <w:rFonts w:ascii="Wingdings" w:hAnsi="Wingdings" w:hint="default"/>
+      </w:rPr>
+    </w:lvl>
+    <w:lvl w:ilvl="6" w:tplc="04160001" w:tentative="1">
+      <w:start w:val="1"/>
+      <w:numFmt w:val="bullet"/>
+      <w:lvlText w:val=""/>
+      <w:lvlJc w:val="left"/>
+      <w:pPr>
+        <w:ind w:left="5040" w:hanging="360"/>
+      </w:pPr>
+      <w:rPr>
+        <w:rFonts w:ascii="Symbol" w:hAnsi="Symbol" w:hint="default"/>
+      </w:rPr>
+    </w:lvl>
+    <w:lvl w:ilvl="7" w:tplc="04160003" w:tentative="1">
+      <w:start w:val="1"/>
+      <w:numFmt w:val="bullet"/>
+      <w:lvlText w:val="o"/>
+      <w:lvlJc w:val="left"/>
+      <w:pPr>
+        <w:ind w:left="5760" w:hanging="360"/>
+      </w:pPr>
+      <w:rPr>
+        <w:rFonts w:ascii="Courier New" w:hAnsi="Courier New" w:cs="Courier New" w:hint="default"/>
+      </w:rPr>
+    </w:lvl>
+    <w:lvl w:ilvl="8" w:tplc="04160005" w:tentative="1">
+      <w:start w:val="1"/>
+      <w:numFmt w:val="bullet"/>
+      <w:lvlText w:val=""/>
+      <w:lvlJc w:val="left"/>
+      <w:pPr>
+        <w:ind w:left="6480" w:hanging="360"/>
+      </w:pPr>
+      <w:rPr>
+        <w:rFonts w:ascii="Wingdings" w:hAnsi="Wingdings" w:hint="default"/>
+      </w:rPr>
+    </w:lvl>
+  </w:abstractNum>
+  <w:abstractNum w:abstractNumId="11" w15:restartNumberingAfterBreak="0">
     <w:nsid w:val="5AFE1CFF"/>
     <w:multiLevelType w:val="hybridMultilevel"/>
     <w:tmpl w:val="1812D018"/>
@@ -18431,13 +18790,13 @@
       </w:rPr>
     </w:lvl>
   </w:abstractNum>
-  <w:abstractNum w:abstractNumId="11" w15:restartNumberingAfterBreak="0">
+  <w:abstractNum w:abstractNumId="12" w15:restartNumberingAfterBreak="0">
     <w:nsid w:val="65DB3D11"/>
     <w:multiLevelType w:val="hybridMultilevel"/>
     <w:tmpl w:val="D616844A"/>
     <w:numStyleLink w:val="ImportedStyle5"/>
   </w:abstractNum>
-  <w:abstractNum w:abstractNumId="12" w15:restartNumberingAfterBreak="0">
+  <w:abstractNum w:abstractNumId="13" w15:restartNumberingAfterBreak="0">
     <w:nsid w:val="68ED2C44"/>
     <w:multiLevelType w:val="hybridMultilevel"/>
     <w:tmpl w:val="D616844A"/>
@@ -18704,7 +19063,7 @@
       </w:rPr>
     </w:lvl>
   </w:abstractNum>
-  <w:abstractNum w:abstractNumId="13" w15:restartNumberingAfterBreak="0">
+  <w:abstractNum w:abstractNumId="14" w15:restartNumberingAfterBreak="0">
     <w:nsid w:val="70716901"/>
     <w:multiLevelType w:val="hybridMultilevel"/>
     <w:tmpl w:val="5780403C"/>
@@ -18817,7 +19176,7 @@
       </w:rPr>
     </w:lvl>
   </w:abstractNum>
-  <w:abstractNum w:abstractNumId="14" w15:restartNumberingAfterBreak="0">
+  <w:abstractNum w:abstractNumId="15" w15:restartNumberingAfterBreak="0">
     <w:nsid w:val="71192834"/>
     <w:multiLevelType w:val="hybridMultilevel"/>
     <w:tmpl w:val="11D8F2F8"/>
@@ -19126,7 +19485,7 @@
       </w:rPr>
     </w:lvl>
   </w:abstractNum>
-  <w:abstractNum w:abstractNumId="15" w15:restartNumberingAfterBreak="0">
+  <w:abstractNum w:abstractNumId="16" w15:restartNumberingAfterBreak="0">
     <w:nsid w:val="726C67A1"/>
     <w:multiLevelType w:val="multilevel"/>
     <w:tmpl w:val="88D6F854"/>
@@ -21665,10 +22024,10 @@
     <w:abstractNumId w:val="5"/>
   </w:num>
   <w:num w:numId="12">
-    <w:abstractNumId w:val="15"/>
+    <w:abstractNumId w:val="16"/>
   </w:num>
   <w:num w:numId="13">
-    <w:abstractNumId w:val="15"/>
+    <w:abstractNumId w:val="16"/>
     <w:lvlOverride w:ilvl="0">
       <w:lvl w:ilvl="0">
         <w:start w:val="1"/>
@@ -21937,7 +22296,7 @@
     </w:lvlOverride>
   </w:num>
   <w:num w:numId="14">
-    <w:abstractNumId w:val="15"/>
+    <w:abstractNumId w:val="16"/>
     <w:lvlOverride w:ilvl="0">
       <w:startOverride w:val="3"/>
       <w:lvl w:ilvl="0">
@@ -22224,7 +22583,7 @@
     <w:abstractNumId w:val="7"/>
   </w:num>
   <w:num w:numId="17">
-    <w:abstractNumId w:val="15"/>
+    <w:abstractNumId w:val="16"/>
     <w:lvlOverride w:ilvl="0">
       <w:startOverride w:val="4"/>
       <w:lvl w:ilvl="0">
@@ -22505,7 +22864,7 @@
     </w:lvlOverride>
   </w:num>
   <w:num w:numId="18">
-    <w:abstractNumId w:val="15"/>
+    <w:abstractNumId w:val="16"/>
     <w:lvlOverride w:ilvl="0">
       <w:startOverride w:val="5"/>
       <w:lvl w:ilvl="0">
@@ -22783,13 +23142,13 @@
     </w:lvlOverride>
   </w:num>
   <w:num w:numId="19">
-    <w:abstractNumId w:val="10"/>
+    <w:abstractNumId w:val="11"/>
   </w:num>
   <w:num w:numId="20">
     <w:abstractNumId w:val="3"/>
   </w:num>
   <w:num w:numId="21">
-    <w:abstractNumId w:val="15"/>
+    <w:abstractNumId w:val="16"/>
     <w:lvlOverride w:ilvl="0">
       <w:startOverride w:val="1"/>
       <w:lvl w:ilvl="0">
@@ -23067,13 +23426,13 @@
     </w:lvlOverride>
   </w:num>
   <w:num w:numId="22">
-    <w:abstractNumId w:val="14"/>
+    <w:abstractNumId w:val="15"/>
   </w:num>
   <w:num w:numId="23">
     <w:abstractNumId w:val="9"/>
   </w:num>
   <w:num w:numId="24">
-    <w:abstractNumId w:val="15"/>
+    <w:abstractNumId w:val="16"/>
     <w:lvlOverride w:ilvl="0">
       <w:startOverride w:val="1"/>
       <w:lvl w:ilvl="0">
@@ -23351,7 +23710,7 @@
     </w:lvlOverride>
   </w:num>
   <w:num w:numId="25">
-    <w:abstractNumId w:val="15"/>
+    <w:abstractNumId w:val="16"/>
     <w:lvlOverride w:ilvl="0">
       <w:startOverride w:val="1"/>
       <w:lvl w:ilvl="0">
@@ -23629,7 +23988,7 @@
     </w:lvlOverride>
   </w:num>
   <w:num w:numId="26">
-    <w:abstractNumId w:val="15"/>
+    <w:abstractNumId w:val="16"/>
     <w:lvlOverride w:ilvl="0">
       <w:startOverride w:val="1"/>
       <w:lvl w:ilvl="0">
@@ -23907,10 +24266,10 @@
     </w:lvlOverride>
   </w:num>
   <w:num w:numId="27">
-    <w:abstractNumId w:val="12"/>
+    <w:abstractNumId w:val="13"/>
   </w:num>
   <w:num w:numId="28">
-    <w:abstractNumId w:val="11"/>
+    <w:abstractNumId w:val="12"/>
   </w:num>
   <w:num w:numId="29">
     <w:abstractNumId w:val="1"/>
@@ -23919,7 +24278,7 @@
     <w:abstractNumId w:val="6"/>
   </w:num>
   <w:num w:numId="31">
-    <w:abstractNumId w:val="15"/>
+    <w:abstractNumId w:val="16"/>
     <w:lvlOverride w:ilvl="0">
       <w:startOverride w:val="6"/>
       <w:lvl w:ilvl="0">
@@ -24197,9 +24556,9 @@
     </w:lvlOverride>
   </w:num>
   <w:num w:numId="32">
-    <w:abstractNumId w:val="11"/>
+    <w:abstractNumId w:val="12"/>
     <w:lvlOverride w:ilvl="0">
-      <w:lvl w:ilvl="0" w:tplc="C9704356">
+      <w:lvl w:ilvl="0" w:tplc="4CB658AC">
         <w:start w:val="1"/>
         <w:numFmt w:val="bullet"/>
         <w:lvlText w:val="·"/>
@@ -24230,7 +24589,7 @@
       </w:lvl>
     </w:lvlOverride>
     <w:lvlOverride w:ilvl="1">
-      <w:lvl w:ilvl="1" w:tplc="8EDE44F0">
+      <w:lvl w:ilvl="1" w:tplc="234A1EE6">
         <w:start w:val="1"/>
         <w:numFmt w:val="bullet"/>
         <w:lvlText w:val="o"/>
@@ -24261,7 +24620,7 @@
       </w:lvl>
     </w:lvlOverride>
     <w:lvlOverride w:ilvl="2">
-      <w:lvl w:ilvl="2" w:tplc="0F5473AA">
+      <w:lvl w:ilvl="2" w:tplc="D758D090">
         <w:start w:val="1"/>
         <w:numFmt w:val="bullet"/>
         <w:lvlText w:val="▪"/>
@@ -24292,7 +24651,7 @@
       </w:lvl>
     </w:lvlOverride>
     <w:lvlOverride w:ilvl="3">
-      <w:lvl w:ilvl="3" w:tplc="9F420CE4">
+      <w:lvl w:ilvl="3" w:tplc="C7D23E68">
         <w:start w:val="1"/>
         <w:numFmt w:val="bullet"/>
         <w:lvlText w:val="·"/>
@@ -24323,7 +24682,7 @@
       </w:lvl>
     </w:lvlOverride>
     <w:lvlOverride w:ilvl="4">
-      <w:lvl w:ilvl="4" w:tplc="E66200C8">
+      <w:lvl w:ilvl="4" w:tplc="761471CC">
         <w:start w:val="1"/>
         <w:numFmt w:val="bullet"/>
         <w:lvlText w:val="o"/>
@@ -24354,7 +24713,7 @@
       </w:lvl>
     </w:lvlOverride>
     <w:lvlOverride w:ilvl="5">
-      <w:lvl w:ilvl="5" w:tplc="3CCEF5EE">
+      <w:lvl w:ilvl="5" w:tplc="1E447252">
         <w:start w:val="1"/>
         <w:numFmt w:val="bullet"/>
         <w:lvlText w:val="▪"/>
@@ -24385,7 +24744,7 @@
       </w:lvl>
     </w:lvlOverride>
     <w:lvlOverride w:ilvl="6">
-      <w:lvl w:ilvl="6" w:tplc="455E9A94">
+      <w:lvl w:ilvl="6" w:tplc="22684B3E">
         <w:start w:val="1"/>
         <w:numFmt w:val="bullet"/>
         <w:lvlText w:val="·"/>
@@ -24416,7 +24775,7 @@
       </w:lvl>
     </w:lvlOverride>
     <w:lvlOverride w:ilvl="7">
-      <w:lvl w:ilvl="7" w:tplc="9A66AB4C">
+      <w:lvl w:ilvl="7" w:tplc="E0049340">
         <w:start w:val="1"/>
         <w:numFmt w:val="bullet"/>
         <w:lvlText w:val="o"/>
@@ -24447,7 +24806,7 @@
       </w:lvl>
     </w:lvlOverride>
     <w:lvlOverride w:ilvl="8">
-      <w:lvl w:ilvl="8" w:tplc="18885730">
+      <w:lvl w:ilvl="8" w:tplc="65B8C2E6">
         <w:start w:val="1"/>
         <w:numFmt w:val="bullet"/>
         <w:lvlText w:val="▪"/>
@@ -24485,7 +24844,10 @@
     <w:abstractNumId w:val="2"/>
   </w:num>
   <w:num w:numId="35">
-    <w:abstractNumId w:val="13"/>
+    <w:abstractNumId w:val="14"/>
+  </w:num>
+  <w:num w:numId="36">
+    <w:abstractNumId w:val="10"/>
   </w:num>
 </w:numbering>
 </file>

</xml_diff>